<commit_message>
Convert all 9 ASCII art figures in TEAM PROPOSAL.docx to embedded PNG images
Co-authored-by: alanpaul1382-sketch <261784266+alanpaul1382-sketch@users.noreply.github.com>
</commit_message>
<xml_diff>
--- a/TEAM PROPOSAL.docx
+++ b/TEAM PROPOSAL.docx
@@ -3147,233 +3147,42 @@
       </w:r>
     </w:p>
     <w:p>
-      <w:r>
-        <w:t>┌─────────────────────────────────────────────────────────────────────────┐</w:t>
-      </w:r>
-    </w:p>
-    <w:p>
-      <w:r>
-        <w:t>│                      NYP EDUCATIONAL VALUE CHAIN                      │</w:t>
-      </w:r>
-    </w:p>
-    <w:p>
-      <w:r>
-        <w:rPr>
-          <w:rFonts w:ascii="MS Gothic" w:eastAsia="MS Gothic" w:hAnsi="MS Gothic" w:cs="MS Gothic" w:hint="eastAsia"/>
-        </w:rPr>
-        <w:t>├</w:t>
-      </w:r>
-      <w:r>
-        <w:rPr>
-          <w:rFonts w:ascii="Aptos" w:hAnsi="Aptos" w:cs="Aptos"/>
-        </w:rPr>
-        <w:t>─────────</w:t>
-      </w:r>
-      <w:r>
-        <w:rPr>
-          <w:rFonts w:ascii="MS Gothic" w:eastAsia="MS Gothic" w:hAnsi="MS Gothic" w:cs="MS Gothic" w:hint="eastAsia"/>
-        </w:rPr>
-        <w:t>┬</w:t>
-      </w:r>
-      <w:r>
-        <w:rPr>
-          <w:rFonts w:ascii="Aptos" w:hAnsi="Aptos" w:cs="Aptos"/>
-        </w:rPr>
-        <w:t>──────────</w:t>
-      </w:r>
-      <w:r>
-        <w:rPr>
-          <w:rFonts w:ascii="MS Gothic" w:eastAsia="MS Gothic" w:hAnsi="MS Gothic" w:cs="MS Gothic" w:hint="eastAsia"/>
-        </w:rPr>
-        <w:t>┬</w:t>
-      </w:r>
-      <w:r>
-        <w:rPr>
-          <w:rFonts w:ascii="Aptos" w:hAnsi="Aptos" w:cs="Aptos"/>
-        </w:rPr>
-        <w:t>──────────</w:t>
-      </w:r>
-      <w:r>
-        <w:rPr>
-          <w:rFonts w:ascii="MS Gothic" w:eastAsia="MS Gothic" w:hAnsi="MS Gothic" w:cs="MS Gothic" w:hint="eastAsia"/>
-        </w:rPr>
-        <w:t>┬</w:t>
-      </w:r>
-      <w:r>
-        <w:rPr>
-          <w:rFonts w:ascii="Aptos" w:hAnsi="Aptos" w:cs="Aptos"/>
-        </w:rPr>
-        <w:t>──────────</w:t>
-      </w:r>
-      <w:r>
-        <w:rPr>
-          <w:rFonts w:ascii="MS Gothic" w:eastAsia="MS Gothic" w:hAnsi="MS Gothic" w:cs="MS Gothic" w:hint="eastAsia"/>
-        </w:rPr>
-        <w:t>┬</w:t>
-      </w:r>
-      <w:r>
-        <w:rPr>
-          <w:rFonts w:ascii="Aptos" w:hAnsi="Aptos" w:cs="Aptos"/>
-        </w:rPr>
-        <w:t>──────────</w:t>
-      </w:r>
-      <w:r>
-        <w:rPr>
-          <w:rFonts w:ascii="MS Gothic" w:eastAsia="MS Gothic" w:hAnsi="MS Gothic" w:cs="MS Gothic" w:hint="eastAsia"/>
-        </w:rPr>
-        <w:t>┬</w:t>
-      </w:r>
-      <w:r>
-        <w:rPr>
-          <w:rFonts w:ascii="Aptos" w:hAnsi="Aptos" w:cs="Aptos"/>
-        </w:rPr>
-        <w:t>────────</w:t>
-      </w:r>
-      <w:r>
-        <w:rPr>
-          <w:rFonts w:ascii="MS Gothic" w:eastAsia="MS Gothic" w:hAnsi="MS Gothic" w:cs="MS Gothic" w:hint="eastAsia"/>
-        </w:rPr>
-        <w:t>┬</w:t>
-      </w:r>
-      <w:r>
-        <w:rPr>
-          <w:rFonts w:ascii="Aptos" w:hAnsi="Aptos" w:cs="Aptos"/>
-        </w:rPr>
-        <w:t>────────</w:t>
-      </w:r>
-      <w:r>
-        <w:rPr>
-          <w:rFonts w:ascii="MS Gothic" w:eastAsia="MS Gothic" w:hAnsi="MS Gothic" w:cs="MS Gothic" w:hint="eastAsia"/>
-        </w:rPr>
-        <w:t>┤</w:t>
-      </w:r>
-    </w:p>
-    <w:p>
-      <w:r>
-        <w:lastRenderedPageBreak/>
-        <w:t>│  1.     │  2.      │  3.      │  4.      │  5.      │  6.    │  7.    │</w:t>
-      </w:r>
-    </w:p>
-    <w:p>
-      <w:r>
-        <w:t>│ Student │Curriculum│Teaching &amp;│ Student  │Assessment│Industry│  CET   │</w:t>
-      </w:r>
-    </w:p>
-    <w:p>
-      <w:r>
-        <w:t>│Recruit- │ Design &amp; │ Learning │ Support  │    &amp;     │Partner-│Programs│</w:t>
-      </w:r>
-    </w:p>
-    <w:p>
-      <w:r>
-        <w:t>│  ment   │Developmt │ Delivery │ Services │Certific- │ ships  │        │</w:t>
-      </w:r>
-    </w:p>
-    <w:p>
-      <w:r>
-        <w:t>│         │          │          │          │  ation   │        │        │</w:t>
-      </w:r>
-    </w:p>
-    <w:p>
-      <w:r>
-        <w:rPr>
-          <w:rFonts w:ascii="MS Gothic" w:eastAsia="MS Gothic" w:hAnsi="MS Gothic" w:cs="MS Gothic" w:hint="eastAsia"/>
-        </w:rPr>
-        <w:t>├</w:t>
-      </w:r>
-      <w:r>
-        <w:rPr>
-          <w:rFonts w:ascii="Aptos" w:hAnsi="Aptos" w:cs="Aptos"/>
-        </w:rPr>
-        <w:t>─────────</w:t>
-      </w:r>
-      <w:r>
-        <w:rPr>
-          <w:rFonts w:ascii="MS Gothic" w:eastAsia="MS Gothic" w:hAnsi="MS Gothic" w:cs="MS Gothic" w:hint="eastAsia"/>
-        </w:rPr>
-        <w:t>┴</w:t>
-      </w:r>
-      <w:r>
-        <w:rPr>
-          <w:rFonts w:ascii="Aptos" w:hAnsi="Aptos" w:cs="Aptos"/>
-        </w:rPr>
-        <w:t>──────────</w:t>
-      </w:r>
-      <w:r>
-        <w:rPr>
-          <w:rFonts w:ascii="MS Gothic" w:eastAsia="MS Gothic" w:hAnsi="MS Gothic" w:cs="MS Gothic" w:hint="eastAsia"/>
-        </w:rPr>
-        <w:t>┴</w:t>
-      </w:r>
-      <w:r>
-        <w:rPr>
-          <w:rFonts w:ascii="Aptos" w:hAnsi="Aptos" w:cs="Aptos"/>
-        </w:rPr>
-        <w:t>──────────</w:t>
-      </w:r>
-      <w:r>
-        <w:rPr>
-          <w:rFonts w:ascii="MS Gothic" w:eastAsia="MS Gothic" w:hAnsi="MS Gothic" w:cs="MS Gothic" w:hint="eastAsia"/>
-        </w:rPr>
-        <w:t>┴</w:t>
-      </w:r>
-      <w:r>
-        <w:rPr>
-          <w:rFonts w:ascii="Aptos" w:hAnsi="Aptos" w:cs="Aptos"/>
-        </w:rPr>
-        <w:t>──────────</w:t>
-      </w:r>
-      <w:r>
-        <w:rPr>
-          <w:rFonts w:ascii="MS Gothic" w:eastAsia="MS Gothic" w:hAnsi="MS Gothic" w:cs="MS Gothic" w:hint="eastAsia"/>
-        </w:rPr>
-        <w:t>┴</w:t>
-      </w:r>
-      <w:r>
-        <w:rPr>
-          <w:rFonts w:ascii="Aptos" w:hAnsi="Aptos" w:cs="Aptos"/>
-        </w:rPr>
-        <w:t>──────────</w:t>
-      </w:r>
-      <w:r>
-        <w:rPr>
-          <w:rFonts w:ascii="MS Gothic" w:eastAsia="MS Gothic" w:hAnsi="MS Gothic" w:cs="MS Gothic" w:hint="eastAsia"/>
-        </w:rPr>
-        <w:t>┴</w:t>
-      </w:r>
-      <w:r>
-        <w:rPr>
-          <w:rFonts w:ascii="Aptos" w:hAnsi="Aptos" w:cs="Aptos"/>
-        </w:rPr>
-        <w:t>────────</w:t>
-      </w:r>
-      <w:r>
-        <w:rPr>
-          <w:rFonts w:ascii="MS Gothic" w:eastAsia="MS Gothic" w:hAnsi="MS Gothic" w:cs="MS Gothic" w:hint="eastAsia"/>
-        </w:rPr>
-        <w:t>┴</w:t>
-      </w:r>
-      <w:r>
-        <w:rPr>
-          <w:rFonts w:ascii="Aptos" w:hAnsi="Aptos" w:cs="Aptos"/>
-        </w:rPr>
-        <w:t>────────</w:t>
-      </w:r>
-      <w:r>
-        <w:rPr>
-          <w:rFonts w:ascii="MS Gothic" w:eastAsia="MS Gothic" w:hAnsi="MS Gothic" w:cs="MS Gothic" w:hint="eastAsia"/>
-        </w:rPr>
-        <w:t>┤</w:t>
-      </w:r>
-    </w:p>
-    <w:p>
-      <w:r>
-        <w:t>│           8. CAMPUS OPERATIONS &amp; INFRASTRUCTURE (Support)             │</w:t>
-      </w:r>
-    </w:p>
-    <w:p>
-      <w:r>
-        <w:t>└─────────────────────────────────────────────────────────────────────────┘</w:t>
+      <w:pPr>
+        <w:jc w:val="center"/>
+      </w:pPr>
+      <w:r>
+        <w:drawing>
+          <wp:inline xmlns:a="http://schemas.openxmlformats.org/drawingml/2006/main" xmlns:pic="http://schemas.openxmlformats.org/drawingml/2006/picture">
+            <wp:extent cx="5943600" cy="2368330"/>
+            <wp:docPr id="9" name="Picture 9"/>
+            <wp:cNvGraphicFramePr>
+              <a:graphicFrameLocks noChangeAspect="1"/>
+            </wp:cNvGraphicFramePr>
+            <a:graphic>
+              <a:graphicData uri="http://schemas.openxmlformats.org/drawingml/2006/picture">
+                <pic:pic>
+                  <pic:nvPicPr>
+                    <pic:cNvPr id="0" name="figure_1.png"/>
+                    <pic:cNvPicPr/>
+                  </pic:nvPicPr>
+                  <pic:blipFill>
+                    <a:blip r:embed="rId51"/>
+                    <a:stretch>
+                      <a:fillRect/>
+                    </a:stretch>
+                  </pic:blipFill>
+                  <pic:spPr>
+                    <a:xfrm>
+                      <a:off x="0" y="0"/>
+                      <a:ext cx="5943600" cy="2368330"/>
+                    </a:xfrm>
+                    <a:prstGeom prst="rect"/>
+                  </pic:spPr>
+                </pic:pic>
+              </a:graphicData>
+            </a:graphic>
+          </wp:inline>
+        </w:drawing>
       </w:r>
     </w:p>
     <w:p>
@@ -3573,48 +3382,42 @@
       </w:r>
     </w:p>
     <w:p>
-      <w:r>
-        <w:t>Challenge                              Value Chain Activity Affected</w:t>
-      </w:r>
-    </w:p>
-    <w:p>
-      <w:r>
-        <w:t>──────────────────────────────────     ─────────────────────────────</w:t>
-      </w:r>
-    </w:p>
-    <w:p>
-      <w:r>
-        <w:t>Scalability of Personalized Learning → 3. Teaching &amp; Learning Delivery</w:t>
-      </w:r>
-    </w:p>
-    <w:p>
-      <w:r>
-        <w:t>Limited Hands-On Training            → 3. Teaching &amp; Learning Delivery</w:t>
-      </w:r>
-    </w:p>
-    <w:p>
-      <w:r>
-        <w:t xml:space="preserve">                                       6. Industry Partnerships</w:t>
-      </w:r>
-    </w:p>
-    <w:p>
-      <w:r>
-        <w:t>Campus Connectivity Limitations      → 8. Campus Operations &amp; Infrastructure</w:t>
-      </w:r>
-    </w:p>
-    <w:p>
-      <w:r>
-        <w:t>Certificate Fraud &amp; Verification     → 5. Assessment &amp; Certification</w:t>
-      </w:r>
-    </w:p>
-    <w:p>
-      <w:r>
-        <w:t>Rising Competition                   → 1. Student Recruitment &amp; Admissions</w:t>
-      </w:r>
-    </w:p>
-    <w:p>
-      <w:r>
-        <w:t>Environmental &amp; Sustainability       → 8. Campus Operations &amp; Infrastructure</w:t>
+      <w:pPr>
+        <w:jc w:val="center"/>
+      </w:pPr>
+      <w:r>
+        <w:drawing>
+          <wp:inline xmlns:a="http://schemas.openxmlformats.org/drawingml/2006/main" xmlns:pic="http://schemas.openxmlformats.org/drawingml/2006/picture">
+            <wp:extent cx="5943600" cy="1768839"/>
+            <wp:docPr id="8" name="Picture 8"/>
+            <wp:cNvGraphicFramePr>
+              <a:graphicFrameLocks noChangeAspect="1"/>
+            </wp:cNvGraphicFramePr>
+            <a:graphic>
+              <a:graphicData uri="http://schemas.openxmlformats.org/drawingml/2006/picture">
+                <pic:pic>
+                  <pic:nvPicPr>
+                    <pic:cNvPr id="0" name="figure_2.png"/>
+                    <pic:cNvPicPr/>
+                  </pic:nvPicPr>
+                  <pic:blipFill>
+                    <a:blip r:embed="rId50"/>
+                    <a:stretch>
+                      <a:fillRect/>
+                    </a:stretch>
+                  </pic:blipFill>
+                  <pic:spPr>
+                    <a:xfrm>
+                      <a:off x="0" y="0"/>
+                      <a:ext cx="5943600" cy="1768839"/>
+                    </a:xfrm>
+                    <a:prstGeom prst="rect"/>
+                  </pic:spPr>
+                </pic:pic>
+              </a:graphicData>
+            </a:graphic>
+          </wp:inline>
+        </w:drawing>
       </w:r>
     </w:p>
     <w:p>
@@ -5233,59 +5036,42 @@
       </w:r>
     </w:p>
     <w:p>
-      <w:r>
-        <w:t>Value Chain Activity           AI   VR/AR   5G/Edge  Blockchain</w:t>
-      </w:r>
-    </w:p>
-    <w:p>
-      <w:r>
-        <w:t>──────────────────────────    ───   ─────   ───────  ──────────</w:t>
-      </w:r>
-    </w:p>
-    <w:p>
-      <w:r>
-        <w:t>1. Student Recruitment         ●      ●</w:t>
-      </w:r>
-    </w:p>
-    <w:p>
-      <w:r>
-        <w:t>2. Curriculum Design           ●      ●</w:t>
-      </w:r>
-    </w:p>
-    <w:p>
-      <w:r>
-        <w:t>3. Teaching &amp; Learning         ●      ●       ●</w:t>
-      </w:r>
-    </w:p>
-    <w:p>
-      <w:r>
-        <w:t>4. Student Support             ●              ●</w:t>
-      </w:r>
-    </w:p>
-    <w:p>
-      <w:r>
-        <w:t>5. Assessment &amp; Certification  ●                        ●</w:t>
-      </w:r>
-    </w:p>
-    <w:p>
-      <w:r>
-        <w:t>6. Industry Partnerships       ●      ●                 ●</w:t>
-      </w:r>
-    </w:p>
-    <w:p>
-      <w:r>
-        <w:t>7. CET Programs                ●      ●                 ●</w:t>
-      </w:r>
-    </w:p>
-    <w:p>
-      <w:r>
-        <w:t>8. Campus Operations                          ●</w:t>
-      </w:r>
-    </w:p>
-    <w:p/>
-    <w:p>
-      <w:r>
-        <w:t>Legend: ● = Primary impact area</w:t>
+      <w:pPr>
+        <w:jc w:val="center"/>
+      </w:pPr>
+      <w:r>
+        <w:drawing>
+          <wp:inline xmlns:a="http://schemas.openxmlformats.org/drawingml/2006/main" xmlns:pic="http://schemas.openxmlformats.org/drawingml/2006/picture">
+            <wp:extent cx="5943600" cy="2629754"/>
+            <wp:docPr id="7" name="Picture 7"/>
+            <wp:cNvGraphicFramePr>
+              <a:graphicFrameLocks noChangeAspect="1"/>
+            </wp:cNvGraphicFramePr>
+            <a:graphic>
+              <a:graphicData uri="http://schemas.openxmlformats.org/drawingml/2006/picture">
+                <pic:pic>
+                  <pic:nvPicPr>
+                    <pic:cNvPr id="0" name="figure_3.png"/>
+                    <pic:cNvPicPr/>
+                  </pic:nvPicPr>
+                  <pic:blipFill>
+                    <a:blip r:embed="rId49"/>
+                    <a:stretch>
+                      <a:fillRect/>
+                    </a:stretch>
+                  </pic:blipFill>
+                  <pic:spPr>
+                    <a:xfrm>
+                      <a:off x="0" y="0"/>
+                      <a:ext cx="5943600" cy="2629754"/>
+                    </a:xfrm>
+                    <a:prstGeom prst="rect"/>
+                  </pic:spPr>
+                </pic:pic>
+              </a:graphicData>
+            </a:graphic>
+          </wp:inline>
+        </w:drawing>
       </w:r>
     </w:p>
     <w:p>
@@ -5445,154 +5231,42 @@
       </w:r>
     </w:p>
     <w:p>
-      <w:r>
-        <w:t>┌──────────┐    ┌────────────┐    ┌──────────────┐    ┌──────────────┐</w:t>
-      </w:r>
-    </w:p>
-    <w:p>
-      <w:r>
-        <w:t>│ Student  │───</w:t>
-      </w:r>
-      <w:r>
-        <w:rPr>
-          <w:rFonts w:ascii="Cambria Math" w:hAnsi="Cambria Math" w:cs="Cambria Math"/>
-        </w:rPr>
-        <w:t>▶</w:t>
-      </w:r>
-      <w:r>
-        <w:rPr>
-          <w:rFonts w:ascii="Aptos" w:hAnsi="Aptos" w:cs="Aptos"/>
-        </w:rPr>
-        <w:t>│</w:t>
-      </w:r>
-      <w:r>
-        <w:t xml:space="preserve">    LMS      </w:t>
-      </w:r>
-      <w:r>
-        <w:rPr>
-          <w:rFonts w:ascii="Aptos" w:hAnsi="Aptos" w:cs="Aptos"/>
-        </w:rPr>
-        <w:t>│───</w:t>
-      </w:r>
-      <w:r>
-        <w:rPr>
-          <w:rFonts w:ascii="Cambria Math" w:hAnsi="Cambria Math" w:cs="Cambria Math"/>
-        </w:rPr>
-        <w:t>▶</w:t>
-      </w:r>
-      <w:r>
-        <w:rPr>
-          <w:rFonts w:ascii="Aptos" w:hAnsi="Aptos" w:cs="Aptos"/>
-        </w:rPr>
-        <w:t>│</w:t>
-      </w:r>
-      <w:r>
-        <w:t xml:space="preserve">  AI Engine   </w:t>
-      </w:r>
-      <w:r>
-        <w:rPr>
-          <w:rFonts w:ascii="Aptos" w:hAnsi="Aptos" w:cs="Aptos"/>
-        </w:rPr>
-        <w:t>│───</w:t>
-      </w:r>
-      <w:r>
-        <w:rPr>
-          <w:rFonts w:ascii="Cambria Math" w:hAnsi="Cambria Math" w:cs="Cambria Math"/>
-        </w:rPr>
-        <w:t>▶</w:t>
-      </w:r>
-      <w:r>
-        <w:rPr>
-          <w:rFonts w:ascii="Aptos" w:hAnsi="Aptos" w:cs="Aptos"/>
-        </w:rPr>
-        <w:t>│</w:t>
-      </w:r>
-      <w:r>
-        <w:t xml:space="preserve"> Personalized </w:t>
-      </w:r>
-      <w:r>
-        <w:rPr>
-          <w:rFonts w:ascii="Aptos" w:hAnsi="Aptos" w:cs="Aptos"/>
-        </w:rPr>
-        <w:t>│</w:t>
-      </w:r>
-    </w:p>
-    <w:p>
-      <w:r>
-        <w:t>│ Activity │    │ (Data Feed) │    │ (ML Models)  │    │ Learning Path│</w:t>
-      </w:r>
-    </w:p>
-    <w:p>
-      <w:r>
-        <w:t>└──────────┘    └────────────┘    └──────</w:t>
-      </w:r>
-      <w:r>
-        <w:rPr>
-          <w:rFonts w:ascii="MS Gothic" w:eastAsia="MS Gothic" w:hAnsi="MS Gothic" w:cs="MS Gothic" w:hint="eastAsia"/>
-        </w:rPr>
-        <w:t>┬</w:t>
-      </w:r>
-      <w:r>
-        <w:rPr>
-          <w:rFonts w:ascii="Aptos" w:hAnsi="Aptos" w:cs="Aptos"/>
-        </w:rPr>
-        <w:t>───────┘</w:t>
-      </w:r>
-      <w:r>
-        <w:t xml:space="preserve">    </w:t>
-      </w:r>
-      <w:r>
-        <w:rPr>
-          <w:rFonts w:ascii="Aptos" w:hAnsi="Aptos" w:cs="Aptos"/>
-        </w:rPr>
-        <w:t>└──────────────┘</w:t>
-      </w:r>
-    </w:p>
-    <w:p>
-      <w:r>
-        <w:t xml:space="preserve">                                         │</w:t>
-      </w:r>
-    </w:p>
-    <w:p>
-      <w:r>
-        <w:t xml:space="preserve">                                         </w:t>
-      </w:r>
-      <w:r>
-        <w:rPr>
-          <w:rFonts w:ascii="Arial" w:hAnsi="Arial" w:cs="Arial"/>
-        </w:rPr>
-        <w:t>▼</w:t>
-      </w:r>
-    </w:p>
-    <w:p>
-      <w:r>
-        <w:t xml:space="preserve">                                  ┌──────────────┐</w:t>
-      </w:r>
-    </w:p>
-    <w:p>
-      <w:r>
-        <w:t xml:space="preserve">                                  │  Lecturer    │</w:t>
-      </w:r>
-    </w:p>
-    <w:p>
-      <w:r>
-        <w:t xml:space="preserve">                                  │  Dashboard   │</w:t>
-      </w:r>
-    </w:p>
-    <w:p>
-      <w:r>
-        <w:lastRenderedPageBreak/>
-        <w:t xml:space="preserve">                                  │ (At-Risk     │</w:t>
-      </w:r>
-    </w:p>
-    <w:p>
-      <w:r>
-        <w:t xml:space="preserve">                                  │  Alerts)     │</w:t>
-      </w:r>
-    </w:p>
-    <w:p>
-      <w:r>
-        <w:t xml:space="preserve">                                  └──────────────┘</w:t>
+      <w:pPr>
+        <w:jc w:val="center"/>
+      </w:pPr>
+      <w:r>
+        <w:drawing>
+          <wp:inline xmlns:a="http://schemas.openxmlformats.org/drawingml/2006/main" xmlns:pic="http://schemas.openxmlformats.org/drawingml/2006/picture">
+            <wp:extent cx="5943600" cy="2620297"/>
+            <wp:docPr id="6" name="Picture 6"/>
+            <wp:cNvGraphicFramePr>
+              <a:graphicFrameLocks noChangeAspect="1"/>
+            </wp:cNvGraphicFramePr>
+            <a:graphic>
+              <a:graphicData uri="http://schemas.openxmlformats.org/drawingml/2006/picture">
+                <pic:pic>
+                  <pic:nvPicPr>
+                    <pic:cNvPr id="0" name="figure_4.png"/>
+                    <pic:cNvPicPr/>
+                  </pic:nvPicPr>
+                  <pic:blipFill>
+                    <a:blip r:embed="rId48"/>
+                    <a:stretch>
+                      <a:fillRect/>
+                    </a:stretch>
+                  </pic:blipFill>
+                  <pic:spPr>
+                    <a:xfrm>
+                      <a:off x="0" y="0"/>
+                      <a:ext cx="5943600" cy="2620297"/>
+                    </a:xfrm>
+                    <a:prstGeom prst="rect"/>
+                  </pic:spPr>
+                </pic:pic>
+              </a:graphicData>
+            </a:graphic>
+          </wp:inline>
+        </w:drawing>
       </w:r>
     </w:p>
     <w:p>
@@ -7455,112 +7129,42 @@
       </w:r>
     </w:p>
     <w:p>
-      <w:r>
-        <w:t xml:space="preserve"> RECRUITMENT        TEACHING              ASSESSMENT          INDUSTRY / CET</w:t>
-      </w:r>
-    </w:p>
-    <w:p>
-      <w:r>
-        <w:t>┌───────────┐    ┌──────────────┐      ┌──────────────┐    ┌──────────────┐</w:t>
-      </w:r>
-    </w:p>
-    <w:p>
-      <w:r>
-        <w:t>│ Virtual   │    │  Virtual     │      │  VR-Based    │    │ B2B Training │</w:t>
-      </w:r>
-    </w:p>
-    <w:p>
-      <w:r>
-        <w:lastRenderedPageBreak/>
-        <w:t>│ Campus    │───</w:t>
-      </w:r>
-      <w:r>
-        <w:rPr>
-          <w:rFonts w:ascii="Cambria Math" w:hAnsi="Cambria Math" w:cs="Cambria Math"/>
-        </w:rPr>
-        <w:t>▶</w:t>
-      </w:r>
-      <w:r>
-        <w:rPr>
-          <w:rFonts w:ascii="Aptos" w:hAnsi="Aptos" w:cs="Aptos"/>
-        </w:rPr>
-        <w:t>│</w:t>
-      </w:r>
-      <w:r>
-        <w:t xml:space="preserve">  Labs &amp;      </w:t>
-      </w:r>
-      <w:r>
-        <w:rPr>
-          <w:rFonts w:ascii="Aptos" w:hAnsi="Aptos" w:cs="Aptos"/>
-        </w:rPr>
-        <w:t>│─────</w:t>
-      </w:r>
-      <w:r>
-        <w:rPr>
-          <w:rFonts w:ascii="Cambria Math" w:hAnsi="Cambria Math" w:cs="Cambria Math"/>
-        </w:rPr>
-        <w:t>▶</w:t>
-      </w:r>
-      <w:r>
-        <w:rPr>
-          <w:rFonts w:ascii="Aptos" w:hAnsi="Aptos" w:cs="Aptos"/>
-        </w:rPr>
-        <w:t>│</w:t>
-      </w:r>
-      <w:r>
-        <w:t xml:space="preserve">  Practical   </w:t>
-      </w:r>
-      <w:r>
-        <w:rPr>
-          <w:rFonts w:ascii="Aptos" w:hAnsi="Aptos" w:cs="Aptos"/>
-        </w:rPr>
-        <w:t>│───</w:t>
-      </w:r>
-      <w:r>
-        <w:rPr>
-          <w:rFonts w:ascii="Cambria Math" w:hAnsi="Cambria Math" w:cs="Cambria Math"/>
-        </w:rPr>
-        <w:t>▶</w:t>
-      </w:r>
-      <w:r>
-        <w:rPr>
-          <w:rFonts w:ascii="Aptos" w:hAnsi="Aptos" w:cs="Aptos"/>
-        </w:rPr>
-        <w:t>│</w:t>
-      </w:r>
-      <w:r>
-        <w:t xml:space="preserve"> Simulation   </w:t>
-      </w:r>
-      <w:r>
-        <w:rPr>
-          <w:rFonts w:ascii="Aptos" w:hAnsi="Aptos" w:cs="Aptos"/>
-        </w:rPr>
-        <w:t>│</w:t>
-      </w:r>
-    </w:p>
-    <w:p>
-      <w:r>
-        <w:t>│ Tours     │    │  AR Classes  │      │  Exams       │    │ Licensing    │</w:t>
-      </w:r>
-    </w:p>
-    <w:p>
-      <w:r>
-        <w:t>└───────────┘    └──────────────┘      └──────────────┘    └──────────────┘</w:t>
-      </w:r>
-    </w:p>
-    <w:p>
-      <w:r>
-        <w:t xml:space="preserve">  Value Chain:     Value Chain:          Value Chain:        Value Chain:</w:t>
-      </w:r>
-    </w:p>
-    <w:p>
-      <w:r>
-        <w:t xml:space="preserve">  1. Recruitment   3. Teaching &amp;         5. Assessment       6. Industry</w:t>
-      </w:r>
-    </w:p>
-    <w:p>
-      <w:r>
-        <w:t xml:space="preserve">                      Learning                               7. CET</w:t>
+      <w:pPr>
+        <w:jc w:val="center"/>
+      </w:pPr>
+      <w:r>
+        <w:drawing>
+          <wp:inline xmlns:a="http://schemas.openxmlformats.org/drawingml/2006/main" xmlns:pic="http://schemas.openxmlformats.org/drawingml/2006/picture">
+            <wp:extent cx="5943600" cy="1858780"/>
+            <wp:docPr id="5" name="Picture 5"/>
+            <wp:cNvGraphicFramePr>
+              <a:graphicFrameLocks noChangeAspect="1"/>
+            </wp:cNvGraphicFramePr>
+            <a:graphic>
+              <a:graphicData uri="http://schemas.openxmlformats.org/drawingml/2006/picture">
+                <pic:pic>
+                  <pic:nvPicPr>
+                    <pic:cNvPr id="0" name="figure_5.png"/>
+                    <pic:cNvPicPr/>
+                  </pic:nvPicPr>
+                  <pic:blipFill>
+                    <a:blip r:embed="rId47"/>
+                    <a:stretch>
+                      <a:fillRect/>
+                    </a:stretch>
+                  </pic:blipFill>
+                  <pic:spPr>
+                    <a:xfrm>
+                      <a:off x="0" y="0"/>
+                      <a:ext cx="5943600" cy="1858780"/>
+                    </a:xfrm>
+                    <a:prstGeom prst="rect"/>
+                  </pic:spPr>
+                </pic:pic>
+              </a:graphicData>
+            </a:graphic>
+          </wp:inline>
+        </w:drawing>
       </w:r>
     </w:p>
     <w:p>
@@ -9623,236 +9227,42 @@
       </w:r>
     </w:p>
     <w:p>
-      <w:r>
-        <w:t xml:space="preserve">                       ┌─────────────────────┐</w:t>
-      </w:r>
-    </w:p>
-    <w:p>
-      <w:r>
-        <w:t xml:space="preserve">                       │   CLOUD SERVICES    │</w:t>
-      </w:r>
-    </w:p>
-    <w:p>
-      <w:r>
-        <w:t xml:space="preserve">                       │  (AI Training,      │</w:t>
-      </w:r>
-    </w:p>
-    <w:p>
-      <w:r>
-        <w:t xml:space="preserve">                       │   Data Warehouse)   │</w:t>
-      </w:r>
-    </w:p>
-    <w:p>
-      <w:r>
-        <w:t xml:space="preserve">                       └─────────</w:t>
-      </w:r>
-      <w:r>
-        <w:rPr>
-          <w:rFonts w:ascii="MS Gothic" w:eastAsia="MS Gothic" w:hAnsi="MS Gothic" w:cs="MS Gothic" w:hint="eastAsia"/>
-        </w:rPr>
-        <w:t>┬</w:t>
-      </w:r>
-      <w:r>
-        <w:rPr>
-          <w:rFonts w:ascii="Aptos" w:hAnsi="Aptos" w:cs="Aptos"/>
-        </w:rPr>
-        <w:t>───────────┘</w:t>
-      </w:r>
-    </w:p>
-    <w:p>
-      <w:r>
-        <w:t xml:space="preserve">                                 │</w:t>
-      </w:r>
-    </w:p>
-    <w:p>
-      <w:r>
-        <w:t xml:space="preserve">                       ┌─────────</w:t>
-      </w:r>
-      <w:r>
-        <w:rPr>
-          <w:rFonts w:ascii="Arial" w:hAnsi="Arial" w:cs="Arial"/>
-        </w:rPr>
-        <w:t>▼</w:t>
-      </w:r>
-      <w:r>
-        <w:rPr>
-          <w:rFonts w:ascii="Aptos" w:hAnsi="Aptos" w:cs="Aptos"/>
-        </w:rPr>
-        <w:t>───────────┐</w:t>
-      </w:r>
-    </w:p>
-    <w:p>
-      <w:r>
-        <w:t xml:space="preserve">                       │   5G CORE NETWORK   │</w:t>
-      </w:r>
-    </w:p>
-    <w:p>
-      <w:r>
-        <w:t xml:space="preserve">                       │  (Campus-Wide)      │</w:t>
-      </w:r>
-    </w:p>
-    <w:p>
-      <w:r>
-        <w:t xml:space="preserve">                       └─────────</w:t>
-      </w:r>
-      <w:r>
-        <w:rPr>
-          <w:rFonts w:ascii="MS Gothic" w:eastAsia="MS Gothic" w:hAnsi="MS Gothic" w:cs="MS Gothic" w:hint="eastAsia"/>
-        </w:rPr>
-        <w:t>┬</w:t>
-      </w:r>
-      <w:r>
-        <w:rPr>
-          <w:rFonts w:ascii="Aptos" w:hAnsi="Aptos" w:cs="Aptos"/>
-        </w:rPr>
-        <w:t>───────────┘</w:t>
-      </w:r>
-    </w:p>
-    <w:p>
-      <w:r>
-        <w:t xml:space="preserve">              ┌──────────────────</w:t>
-      </w:r>
-      <w:r>
-        <w:rPr>
-          <w:rFonts w:ascii="MS Gothic" w:eastAsia="MS Gothic" w:hAnsi="MS Gothic" w:cs="MS Gothic" w:hint="eastAsia"/>
-        </w:rPr>
-        <w:t>┼</w:t>
-      </w:r>
-      <w:r>
-        <w:rPr>
-          <w:rFonts w:ascii="Aptos" w:hAnsi="Aptos" w:cs="Aptos"/>
-        </w:rPr>
-        <w:t>──────────────────┐</w:t>
-      </w:r>
-    </w:p>
-    <w:p>
-      <w:r>
-        <w:t xml:space="preserve">              </w:t>
-      </w:r>
-      <w:r>
-        <w:rPr>
-          <w:rFonts w:ascii="Arial" w:hAnsi="Arial" w:cs="Arial"/>
-        </w:rPr>
-        <w:t>▼</w:t>
-      </w:r>
-      <w:r>
-        <w:t xml:space="preserve">                  </w:t>
-      </w:r>
-      <w:r>
-        <w:rPr>
-          <w:rFonts w:ascii="Arial" w:hAnsi="Arial" w:cs="Arial"/>
-        </w:rPr>
-        <w:t>▼</w:t>
-      </w:r>
-      <w:r>
-        <w:t xml:space="preserve">                  </w:t>
-      </w:r>
-      <w:r>
-        <w:rPr>
-          <w:rFonts w:ascii="Arial" w:hAnsi="Arial" w:cs="Arial"/>
-        </w:rPr>
-        <w:t>▼</w:t>
-      </w:r>
-    </w:p>
-    <w:p>
-      <w:r>
-        <w:t xml:space="preserve">     ┌────────────────┐ ┌────────────────┐ ┌────────────────┐</w:t>
-      </w:r>
-    </w:p>
-    <w:p>
-      <w:r>
-        <w:lastRenderedPageBreak/>
-        <w:t xml:space="preserve">     │  EDGE NODE A   │ │  EDGE NODE B   │ │  EDGE NODE C   │</w:t>
-      </w:r>
-    </w:p>
-    <w:p>
-      <w:r>
-        <w:t xml:space="preserve">     │ (Academic Blk) │ │ (Labs &amp; Halls) │ │ (Admin &amp; CET)  │</w:t>
-      </w:r>
-    </w:p>
-    <w:p>
-      <w:r>
-        <w:t xml:space="preserve">     </w:t>
-      </w:r>
-      <w:r>
-        <w:rPr>
-          <w:rFonts w:ascii="MS Gothic" w:eastAsia="MS Gothic" w:hAnsi="MS Gothic" w:cs="MS Gothic" w:hint="eastAsia"/>
-        </w:rPr>
-        <w:t>├</w:t>
-      </w:r>
-      <w:r>
-        <w:rPr>
-          <w:rFonts w:ascii="Aptos" w:hAnsi="Aptos" w:cs="Aptos"/>
-        </w:rPr>
-        <w:t>────────────────</w:t>
-      </w:r>
-      <w:r>
-        <w:rPr>
-          <w:rFonts w:ascii="MS Gothic" w:eastAsia="MS Gothic" w:hAnsi="MS Gothic" w:cs="MS Gothic" w:hint="eastAsia"/>
-        </w:rPr>
-        <w:t>┤</w:t>
-      </w:r>
-      <w:r>
-        <w:t xml:space="preserve"> </w:t>
-      </w:r>
-      <w:r>
-        <w:rPr>
-          <w:rFonts w:ascii="MS Gothic" w:eastAsia="MS Gothic" w:hAnsi="MS Gothic" w:cs="MS Gothic" w:hint="eastAsia"/>
-        </w:rPr>
-        <w:t>├</w:t>
-      </w:r>
-      <w:r>
-        <w:rPr>
-          <w:rFonts w:ascii="Aptos" w:hAnsi="Aptos" w:cs="Aptos"/>
-        </w:rPr>
-        <w:t>────────────────</w:t>
-      </w:r>
-      <w:r>
-        <w:rPr>
-          <w:rFonts w:ascii="MS Gothic" w:eastAsia="MS Gothic" w:hAnsi="MS Gothic" w:cs="MS Gothic" w:hint="eastAsia"/>
-        </w:rPr>
-        <w:t>┤</w:t>
-      </w:r>
-      <w:r>
-        <w:t xml:space="preserve"> </w:t>
-      </w:r>
-      <w:r>
-        <w:rPr>
-          <w:rFonts w:ascii="MS Gothic" w:eastAsia="MS Gothic" w:hAnsi="MS Gothic" w:cs="MS Gothic" w:hint="eastAsia"/>
-        </w:rPr>
-        <w:t>├</w:t>
-      </w:r>
-      <w:r>
-        <w:rPr>
-          <w:rFonts w:ascii="Aptos" w:hAnsi="Aptos" w:cs="Aptos"/>
-        </w:rPr>
-        <w:t>────────────────</w:t>
-      </w:r>
-      <w:r>
-        <w:rPr>
-          <w:rFonts w:ascii="MS Gothic" w:eastAsia="MS Gothic" w:hAnsi="MS Gothic" w:cs="MS Gothic" w:hint="eastAsia"/>
-        </w:rPr>
-        <w:t>┤</w:t>
-      </w:r>
-    </w:p>
-    <w:p>
-      <w:r>
-        <w:t xml:space="preserve">     │• VR Rendering  │ │• IoT Gateway   │ │• AI Inference  │</w:t>
-      </w:r>
-    </w:p>
-    <w:p>
-      <w:r>
-        <w:t xml:space="preserve">     │• AR Processing │ │• Smart Energy  │ │• Chatbot Engine│</w:t>
-      </w:r>
-    </w:p>
-    <w:p>
-      <w:r>
-        <w:t xml:space="preserve">     │• Video Stream  │ │• Surveillance  │ │• Analytics     │</w:t>
-      </w:r>
-    </w:p>
-    <w:p>
-      <w:r>
-        <w:t xml:space="preserve">     └────────────────┘ └────────────────┘ └────────────────┘</w:t>
+      <w:pPr>
+        <w:jc w:val="center"/>
+      </w:pPr>
+      <w:r>
+        <w:drawing>
+          <wp:inline xmlns:a="http://schemas.openxmlformats.org/drawingml/2006/main" xmlns:pic="http://schemas.openxmlformats.org/drawingml/2006/picture">
+            <wp:extent cx="5943600" cy="4732867"/>
+            <wp:docPr id="4" name="Picture 4"/>
+            <wp:cNvGraphicFramePr>
+              <a:graphicFrameLocks noChangeAspect="1"/>
+            </wp:cNvGraphicFramePr>
+            <a:graphic>
+              <a:graphicData uri="http://schemas.openxmlformats.org/drawingml/2006/picture">
+                <pic:pic>
+                  <pic:nvPicPr>
+                    <pic:cNvPr id="0" name="figure_6.png"/>
+                    <pic:cNvPicPr/>
+                  </pic:nvPicPr>
+                  <pic:blipFill>
+                    <a:blip r:embed="rId46"/>
+                    <a:stretch>
+                      <a:fillRect/>
+                    </a:stretch>
+                  </pic:blipFill>
+                  <pic:spPr>
+                    <a:xfrm>
+                      <a:off x="0" y="0"/>
+                      <a:ext cx="5943600" cy="4732867"/>
+                    </a:xfrm>
+                    <a:prstGeom prst="rect"/>
+                  </pic:spPr>
+                </pic:pic>
+              </a:graphicData>
+            </a:graphic>
+          </wp:inline>
+        </w:drawing>
       </w:r>
     </w:p>
     <w:p>
@@ -11932,203 +11342,42 @@
       </w:r>
     </w:p>
     <w:p>
-      <w:r>
-        <w:t>CURRENT PROCESS (Manual):</w:t>
-      </w:r>
-    </w:p>
-    <w:p>
-      <w:r>
-        <w:t>┌──────────┐   ┌──────────┐   ┌──────────┐   ┌──────────┐</w:t>
-      </w:r>
-    </w:p>
-    <w:p>
-      <w:r>
-        <w:t>│ Employer │──</w:t>
-      </w:r>
-      <w:r>
-        <w:rPr>
-          <w:rFonts w:ascii="Cambria Math" w:hAnsi="Cambria Math" w:cs="Cambria Math"/>
-        </w:rPr>
-        <w:t>▶</w:t>
-      </w:r>
-      <w:r>
-        <w:rPr>
-          <w:rFonts w:ascii="Aptos" w:hAnsi="Aptos" w:cs="Aptos"/>
-        </w:rPr>
-        <w:t>│</w:t>
-      </w:r>
-      <w:r>
-        <w:t xml:space="preserve"> NYP Admin</w:t>
-      </w:r>
-      <w:r>
-        <w:rPr>
-          <w:rFonts w:ascii="Aptos" w:hAnsi="Aptos" w:cs="Aptos"/>
-        </w:rPr>
-        <w:t>│──</w:t>
-      </w:r>
-      <w:r>
-        <w:rPr>
-          <w:rFonts w:ascii="Cambria Math" w:hAnsi="Cambria Math" w:cs="Cambria Math"/>
-        </w:rPr>
-        <w:t>▶</w:t>
-      </w:r>
-      <w:r>
-        <w:rPr>
-          <w:rFonts w:ascii="Aptos" w:hAnsi="Aptos" w:cs="Aptos"/>
-        </w:rPr>
-        <w:t>│</w:t>
-      </w:r>
-      <w:r>
-        <w:t xml:space="preserve"> Database </w:t>
-      </w:r>
-      <w:r>
-        <w:rPr>
-          <w:rFonts w:ascii="Aptos" w:hAnsi="Aptos" w:cs="Aptos"/>
-        </w:rPr>
-        <w:t>│──</w:t>
-      </w:r>
-      <w:r>
-        <w:rPr>
-          <w:rFonts w:ascii="Cambria Math" w:hAnsi="Cambria Math" w:cs="Cambria Math"/>
-        </w:rPr>
-        <w:t>▶</w:t>
-      </w:r>
-      <w:r>
-        <w:rPr>
-          <w:rFonts w:ascii="Aptos" w:hAnsi="Aptos" w:cs="Aptos"/>
-        </w:rPr>
-        <w:t>│</w:t>
-      </w:r>
-      <w:r>
-        <w:t xml:space="preserve"> Reply to </w:t>
-      </w:r>
-      <w:r>
-        <w:rPr>
-          <w:rFonts w:ascii="Aptos" w:hAnsi="Aptos" w:cs="Aptos"/>
-        </w:rPr>
-        <w:t>│</w:t>
-      </w:r>
-      <w:r>
-        <w:t xml:space="preserve">  </w:t>
-      </w:r>
-      <w:r>
-        <w:rPr>
-          <w:rFonts w:ascii="Segoe UI Symbol" w:hAnsi="Segoe UI Symbol" w:cs="Segoe UI Symbol"/>
-        </w:rPr>
-        <w:t>⏱</w:t>
-      </w:r>
-      <w:r>
-        <w:t xml:space="preserve"> 3</w:t>
-      </w:r>
-      <w:r>
-        <w:rPr>
-          <w:rFonts w:ascii="Aptos" w:hAnsi="Aptos" w:cs="Aptos"/>
-        </w:rPr>
-        <w:t>–</w:t>
-      </w:r>
-      <w:r>
-        <w:t>10 days</w:t>
-      </w:r>
-    </w:p>
-    <w:p>
-      <w:r>
-        <w:t>│ Request  │   │ Receives │   │  Lookup  │   │ Employer │</w:t>
-      </w:r>
-    </w:p>
-    <w:p>
-      <w:r>
-        <w:t>└──────────┘   └──────────┘   └──────────┘   └──────────┘</w:t>
-      </w:r>
-    </w:p>
-    <w:p/>
-    <w:p>
-      <w:r>
-        <w:t>PROPOSED PROCESS (Blockchain):</w:t>
-      </w:r>
-    </w:p>
-    <w:p>
-      <w:r>
-        <w:t>┌──────────┐   ┌──────────────────┐   ┌──────────┐</w:t>
-      </w:r>
-    </w:p>
-    <w:p>
-      <w:r>
-        <w:t>│ Employer │──</w:t>
-      </w:r>
-      <w:r>
-        <w:rPr>
-          <w:rFonts w:ascii="Cambria Math" w:hAnsi="Cambria Math" w:cs="Cambria Math"/>
-        </w:rPr>
-        <w:t>▶</w:t>
-      </w:r>
-      <w:r>
-        <w:rPr>
-          <w:rFonts w:ascii="Aptos" w:hAnsi="Aptos" w:cs="Aptos"/>
-        </w:rPr>
-        <w:t>│</w:t>
-      </w:r>
-      <w:r>
-        <w:t xml:space="preserve"> Scans QR Code /  </w:t>
-      </w:r>
-      <w:r>
-        <w:rPr>
-          <w:rFonts w:ascii="Aptos" w:hAnsi="Aptos" w:cs="Aptos"/>
-        </w:rPr>
-        <w:t>│──</w:t>
-      </w:r>
-      <w:r>
-        <w:rPr>
-          <w:rFonts w:ascii="Cambria Math" w:hAnsi="Cambria Math" w:cs="Cambria Math"/>
-        </w:rPr>
-        <w:t>▶</w:t>
-      </w:r>
-      <w:r>
-        <w:rPr>
-          <w:rFonts w:ascii="Aptos" w:hAnsi="Aptos" w:cs="Aptos"/>
-        </w:rPr>
-        <w:t>│</w:t>
-      </w:r>
-      <w:r>
-        <w:t xml:space="preserve"> Verified </w:t>
-      </w:r>
-      <w:r>
-        <w:rPr>
-          <w:rFonts w:ascii="Aptos" w:hAnsi="Aptos" w:cs="Aptos"/>
-        </w:rPr>
-        <w:t>│</w:t>
-      </w:r>
-      <w:r>
-        <w:t xml:space="preserve">  </w:t>
-      </w:r>
-      <w:r>
-        <w:rPr>
-          <w:rFonts w:ascii="Segoe UI Symbol" w:hAnsi="Segoe UI Symbol" w:cs="Segoe UI Symbol"/>
-        </w:rPr>
-        <w:t>⏱</w:t>
-      </w:r>
-      <w:r>
-        <w:t xml:space="preserve"> Seconds</w:t>
-      </w:r>
-    </w:p>
-    <w:p>
-      <w:r>
-        <w:t>│          │   │ Enters URL       │   │ ✓        │</w:t>
-      </w:r>
-    </w:p>
-    <w:p>
-      <w:r>
-        <w:t>└──────────┘   └──────────────────┘   └──────────┘</w:t>
-      </w:r>
-    </w:p>
-    <w:p>
-      <w:r>
-        <w:t xml:space="preserve">                 Blockchain Network</w:t>
-      </w:r>
-    </w:p>
-    <w:p>
-      <w:r>
-        <w:lastRenderedPageBreak/>
-        <w:t xml:space="preserve">                 (OpenCerts / NYP)</w:t>
+      <w:pPr>
+        <w:jc w:val="center"/>
+      </w:pPr>
+      <w:r>
+        <w:drawing>
+          <wp:inline xmlns:a="http://schemas.openxmlformats.org/drawingml/2006/main" xmlns:pic="http://schemas.openxmlformats.org/drawingml/2006/picture">
+            <wp:extent cx="5943600" cy="2684728"/>
+            <wp:docPr id="3" name="Picture 3"/>
+            <wp:cNvGraphicFramePr>
+              <a:graphicFrameLocks noChangeAspect="1"/>
+            </wp:cNvGraphicFramePr>
+            <a:graphic>
+              <a:graphicData uri="http://schemas.openxmlformats.org/drawingml/2006/picture">
+                <pic:pic>
+                  <pic:nvPicPr>
+                    <pic:cNvPr id="0" name="figure_7.png"/>
+                    <pic:cNvPicPr/>
+                  </pic:nvPicPr>
+                  <pic:blipFill>
+                    <a:blip r:embed="rId45"/>
+                    <a:stretch>
+                      <a:fillRect/>
+                    </a:stretch>
+                  </pic:blipFill>
+                  <pic:spPr>
+                    <a:xfrm>
+                      <a:off x="0" y="0"/>
+                      <a:ext cx="5943600" cy="2684728"/>
+                    </a:xfrm>
+                    <a:prstGeom prst="rect"/>
+                  </pic:spPr>
+                </pic:pic>
+              </a:graphicData>
+            </a:graphic>
+          </wp:inline>
+        </w:drawing>
       </w:r>
     </w:p>
     <w:p>
@@ -15172,114 +14421,42 @@
       </w:r>
     </w:p>
     <w:p>
-      <w:r>
-        <w:t>PHASE 1 — FOUNDATION (Year 1)           PHASE 2 — EXPANSION (Year 2)           PHASE 3 — OPTIMIZATION (Year 3)</w:t>
-      </w:r>
-    </w:p>
-    <w:p>
-      <w:r>
-        <w:t>┌───────────────────────────┐            ┌───────────────────────────┐           ┌───────────────────────────┐</w:t>
-      </w:r>
-    </w:p>
-    <w:p>
-      <w:r>
-        <w:t>│ • AI chatbot for student  │            │ • Scale AI adaptive       │           │ • Full smart campus       │</w:t>
-      </w:r>
-    </w:p>
-    <w:p>
-      <w:r>
-        <w:t>│   services                │            │   learning to all schools │           │   integration             │</w:t>
-      </w:r>
-    </w:p>
-    <w:p>
-      <w:r>
-        <w:t>│ • Blockchain credential   │───────────</w:t>
-      </w:r>
-      <w:r>
-        <w:rPr>
-          <w:rFonts w:ascii="Cambria Math" w:hAnsi="Cambria Math" w:cs="Cambria Math"/>
-        </w:rPr>
-        <w:t>▶</w:t>
-      </w:r>
-      <w:r>
-        <w:rPr>
-          <w:rFonts w:ascii="Aptos" w:hAnsi="Aptos" w:cs="Aptos"/>
-        </w:rPr>
-        <w:t>│</w:t>
-      </w:r>
-      <w:r>
-        <w:t xml:space="preserve"> </w:t>
-      </w:r>
-      <w:r>
-        <w:rPr>
-          <w:rFonts w:ascii="Aptos" w:hAnsi="Aptos" w:cs="Aptos"/>
-        </w:rPr>
-        <w:t>•</w:t>
-      </w:r>
-      <w:r>
-        <w:t xml:space="preserve"> Launch 10+ VR labs      </w:t>
-      </w:r>
-      <w:r>
-        <w:rPr>
-          <w:rFonts w:ascii="Aptos" w:hAnsi="Aptos" w:cs="Aptos"/>
-        </w:rPr>
-        <w:t>│──────────</w:t>
-      </w:r>
-      <w:r>
-        <w:rPr>
-          <w:rFonts w:ascii="Cambria Math" w:hAnsi="Cambria Math" w:cs="Cambria Math"/>
-        </w:rPr>
-        <w:t>▶</w:t>
-      </w:r>
-      <w:r>
-        <w:rPr>
-          <w:rFonts w:ascii="Aptos" w:hAnsi="Aptos" w:cs="Aptos"/>
-        </w:rPr>
-        <w:t>│</w:t>
-      </w:r>
-      <w:r>
-        <w:t xml:space="preserve"> </w:t>
-      </w:r>
-      <w:r>
-        <w:rPr>
-          <w:rFonts w:ascii="Aptos" w:hAnsi="Aptos" w:cs="Aptos"/>
-        </w:rPr>
-        <w:t>•</w:t>
-      </w:r>
-      <w:r>
-        <w:t xml:space="preserve"> Monetize VR content &amp;   </w:t>
-      </w:r>
-      <w:r>
-        <w:rPr>
-          <w:rFonts w:ascii="Aptos" w:hAnsi="Aptos" w:cs="Aptos"/>
-        </w:rPr>
-        <w:t>│</w:t>
-      </w:r>
-    </w:p>
-    <w:p>
-      <w:r>
-        <w:t>│   system (OpenCerts)      │            │ • Deploy 5G campus-wide   │           │   blockchain services     │</w:t>
-      </w:r>
-    </w:p>
-    <w:p>
-      <w:r>
-        <w:t>│ • 5G pilot &amp; planning     │            │ • Expand blockchain to    │           │ • Comprehensive ROI       │</w:t>
-      </w:r>
-    </w:p>
-    <w:p>
-      <w:r>
-        <w:lastRenderedPageBreak/>
-        <w:t>│ • First VR lab prototypes │            │   micro-credentials       │           │   evaluation &amp; strategy   │</w:t>
-      </w:r>
-    </w:p>
-    <w:p>
-      <w:r>
-        <w:t>└───────────────────────────┘            └───────────────────────────┘           └───────────────────────────┘</w:t>
-      </w:r>
-    </w:p>
-    <w:p>
-      <w:r>
-        <w:t xml:space="preserve">  Quick wins, lower risk                  Scale proven solutions                  Integrate, monetize, assess</w:t>
+      <w:pPr>
+        <w:jc w:val="center"/>
+      </w:pPr>
+      <w:r>
+        <w:drawing>
+          <wp:inline xmlns:a="http://schemas.openxmlformats.org/drawingml/2006/main" xmlns:pic="http://schemas.openxmlformats.org/drawingml/2006/picture">
+            <wp:extent cx="5943600" cy="1485900"/>
+            <wp:docPr id="2" name="Picture 2"/>
+            <wp:cNvGraphicFramePr>
+              <a:graphicFrameLocks noChangeAspect="1"/>
+            </wp:cNvGraphicFramePr>
+            <a:graphic>
+              <a:graphicData uri="http://schemas.openxmlformats.org/drawingml/2006/picture">
+                <pic:pic>
+                  <pic:nvPicPr>
+                    <pic:cNvPr id="0" name="figure_8.png"/>
+                    <pic:cNvPicPr/>
+                  </pic:nvPicPr>
+                  <pic:blipFill>
+                    <a:blip r:embed="rId44"/>
+                    <a:stretch>
+                      <a:fillRect/>
+                    </a:stretch>
+                  </pic:blipFill>
+                  <pic:spPr>
+                    <a:xfrm>
+                      <a:off x="0" y="0"/>
+                      <a:ext cx="5943600" cy="1485900"/>
+                    </a:xfrm>
+                    <a:prstGeom prst="rect"/>
+                  </pic:spPr>
+                </pic:pic>
+              </a:graphicData>
+            </a:graphic>
+          </wp:inline>
+        </w:drawing>
       </w:r>
     </w:p>
     <w:p>
@@ -15470,256 +14647,42 @@
       </w:r>
     </w:p>
     <w:p>
-      <w:r>
-        <w:t xml:space="preserve">                   ┌──────────────────────┐</w:t>
-      </w:r>
-    </w:p>
-    <w:p>
-      <w:r>
-        <w:t xml:space="preserve">                   │    5G &amp; EDGE         │</w:t>
-      </w:r>
-    </w:p>
-    <w:p>
-      <w:r>
-        <w:t xml:space="preserve">                   │   COMPUTING          │</w:t>
-      </w:r>
-    </w:p>
-    <w:p>
-      <w:r>
-        <w:t xml:space="preserve">                   │ (Foundation Layer)   │</w:t>
-      </w:r>
-    </w:p>
-    <w:p>
-      <w:r>
-        <w:t xml:space="preserve">                   └──────</w:t>
-      </w:r>
-      <w:r>
-        <w:rPr>
-          <w:rFonts w:ascii="MS Gothic" w:eastAsia="MS Gothic" w:hAnsi="MS Gothic" w:cs="MS Gothic" w:hint="eastAsia"/>
-        </w:rPr>
-        <w:t>┬</w:t>
-      </w:r>
-      <w:r>
-        <w:rPr>
-          <w:rFonts w:ascii="Aptos" w:hAnsi="Aptos" w:cs="Aptos"/>
-        </w:rPr>
-        <w:t>───────</w:t>
-      </w:r>
-      <w:r>
-        <w:rPr>
-          <w:rFonts w:ascii="MS Gothic" w:eastAsia="MS Gothic" w:hAnsi="MS Gothic" w:cs="MS Gothic" w:hint="eastAsia"/>
-        </w:rPr>
-        <w:t>┬</w:t>
-      </w:r>
-      <w:r>
-        <w:rPr>
-          <w:rFonts w:ascii="Aptos" w:hAnsi="Aptos" w:cs="Aptos"/>
-        </w:rPr>
-        <w:t>───────┘</w:t>
-      </w:r>
-    </w:p>
-    <w:p>
-      <w:r>
-        <w:lastRenderedPageBreak/>
-        <w:t xml:space="preserve">                          │       │</w:t>
-      </w:r>
-    </w:p>
-    <w:p>
-      <w:r>
-        <w:t xml:space="preserve">             ┌────────────</w:t>
-      </w:r>
-      <w:r>
-        <w:rPr>
-          <w:rFonts w:ascii="Arial" w:hAnsi="Arial" w:cs="Arial"/>
-        </w:rPr>
-        <w:t>▼</w:t>
-      </w:r>
-      <w:r>
-        <w:rPr>
-          <w:rFonts w:ascii="Aptos" w:hAnsi="Aptos" w:cs="Aptos"/>
-        </w:rPr>
-        <w:t>─┐</w:t>
-      </w:r>
-      <w:r>
-        <w:t xml:space="preserve">   </w:t>
-      </w:r>
-      <w:r>
-        <w:rPr>
-          <w:rFonts w:ascii="Aptos" w:hAnsi="Aptos" w:cs="Aptos"/>
-        </w:rPr>
-        <w:t>┌─</w:t>
-      </w:r>
-      <w:r>
-        <w:rPr>
-          <w:rFonts w:ascii="Arial" w:hAnsi="Arial" w:cs="Arial"/>
-        </w:rPr>
-        <w:t>▼</w:t>
-      </w:r>
-      <w:r>
-        <w:rPr>
-          <w:rFonts w:ascii="Aptos" w:hAnsi="Aptos" w:cs="Aptos"/>
-        </w:rPr>
-        <w:t>────────────┐</w:t>
-      </w:r>
-    </w:p>
-    <w:p>
-      <w:r>
-        <w:t xml:space="preserve">             │     AI       │   │   VR / AR    │</w:t>
-      </w:r>
-    </w:p>
-    <w:p>
-      <w:r>
-        <w:t xml:space="preserve">             │ (Intelligence│</w:t>
-      </w:r>
-      <w:r>
-        <w:rPr>
-          <w:rFonts w:ascii="Cambria Math" w:hAnsi="Cambria Math" w:cs="Cambria Math"/>
-        </w:rPr>
-        <w:t>◀</w:t>
-      </w:r>
-      <w:r>
-        <w:rPr>
-          <w:rFonts w:ascii="Aptos" w:hAnsi="Aptos" w:cs="Aptos"/>
-        </w:rPr>
-        <w:t>─</w:t>
-      </w:r>
-      <w:r>
-        <w:rPr>
-          <w:rFonts w:ascii="Cambria Math" w:hAnsi="Cambria Math" w:cs="Cambria Math"/>
-        </w:rPr>
-        <w:t>▶</w:t>
-      </w:r>
-      <w:r>
-        <w:rPr>
-          <w:rFonts w:ascii="Aptos" w:hAnsi="Aptos" w:cs="Aptos"/>
-        </w:rPr>
-        <w:t>│</w:t>
-      </w:r>
-      <w:r>
-        <w:t xml:space="preserve">  (Immersive  </w:t>
-      </w:r>
-      <w:r>
-        <w:rPr>
-          <w:rFonts w:ascii="Aptos" w:hAnsi="Aptos" w:cs="Aptos"/>
-        </w:rPr>
-        <w:t>│</w:t>
-      </w:r>
-    </w:p>
-    <w:p>
-      <w:r>
-        <w:t xml:space="preserve">             │   Layer)     │   │   Layer)     │</w:t>
-      </w:r>
-    </w:p>
-    <w:p>
-      <w:r>
-        <w:t xml:space="preserve">             └──────</w:t>
-      </w:r>
-      <w:r>
-        <w:rPr>
-          <w:rFonts w:ascii="MS Gothic" w:eastAsia="MS Gothic" w:hAnsi="MS Gothic" w:cs="MS Gothic" w:hint="eastAsia"/>
-        </w:rPr>
-        <w:t>┬</w:t>
-      </w:r>
-      <w:r>
-        <w:rPr>
-          <w:rFonts w:ascii="Aptos" w:hAnsi="Aptos" w:cs="Aptos"/>
-        </w:rPr>
-        <w:t>───────┘</w:t>
-      </w:r>
-      <w:r>
-        <w:t xml:space="preserve">   </w:t>
-      </w:r>
-      <w:r>
-        <w:rPr>
-          <w:rFonts w:ascii="Aptos" w:hAnsi="Aptos" w:cs="Aptos"/>
-        </w:rPr>
-        <w:t>└──────</w:t>
-      </w:r>
-      <w:r>
-        <w:rPr>
-          <w:rFonts w:ascii="MS Gothic" w:eastAsia="MS Gothic" w:hAnsi="MS Gothic" w:cs="MS Gothic" w:hint="eastAsia"/>
-        </w:rPr>
-        <w:t>┬</w:t>
-      </w:r>
-      <w:r>
-        <w:rPr>
-          <w:rFonts w:ascii="Aptos" w:hAnsi="Aptos" w:cs="Aptos"/>
-        </w:rPr>
-        <w:t>───────┘</w:t>
-      </w:r>
-    </w:p>
-    <w:p>
-      <w:r>
-        <w:t xml:space="preserve">                    │                  │</w:t>
-      </w:r>
-    </w:p>
-    <w:p>
-      <w:r>
-        <w:t xml:space="preserve">                    └────────</w:t>
-      </w:r>
-      <w:r>
-        <w:rPr>
-          <w:rFonts w:ascii="MS Gothic" w:eastAsia="MS Gothic" w:hAnsi="MS Gothic" w:cs="MS Gothic" w:hint="eastAsia"/>
-        </w:rPr>
-        <w:t>┬</w:t>
-      </w:r>
-      <w:r>
-        <w:rPr>
-          <w:rFonts w:ascii="Aptos" w:hAnsi="Aptos" w:cs="Aptos"/>
-        </w:rPr>
-        <w:t>─────────┘</w:t>
-      </w:r>
-    </w:p>
-    <w:p>
-      <w:r>
-        <w:t xml:space="preserve">                             │</w:t>
-      </w:r>
-    </w:p>
-    <w:p>
-      <w:r>
-        <w:t xml:space="preserve">                   ┌─────────</w:t>
-      </w:r>
-      <w:r>
-        <w:rPr>
-          <w:rFonts w:ascii="Arial" w:hAnsi="Arial" w:cs="Arial"/>
-        </w:rPr>
-        <w:t>▼</w:t>
-      </w:r>
-      <w:r>
-        <w:rPr>
-          <w:rFonts w:ascii="Aptos" w:hAnsi="Aptos" w:cs="Aptos"/>
-        </w:rPr>
-        <w:t>──────────┐</w:t>
-      </w:r>
-    </w:p>
-    <w:p>
-      <w:r>
-        <w:t xml:space="preserve">                   │    BLOCKCHAIN      │</w:t>
-      </w:r>
-    </w:p>
-    <w:p>
-      <w:r>
-        <w:t xml:space="preserve">                   │  (Trust Layer)     │</w:t>
-      </w:r>
-    </w:p>
-    <w:p>
-      <w:r>
-        <w:t xml:space="preserve">                   │ Secures credentials│</w:t>
-      </w:r>
-    </w:p>
-    <w:p>
-      <w:r>
-        <w:t xml:space="preserve">                   │ issued by AI and   │</w:t>
-      </w:r>
-    </w:p>
-    <w:p>
-      <w:r>
-        <w:t xml:space="preserve">                   │ VR/AR assessments  │</w:t>
-      </w:r>
-    </w:p>
-    <w:p>
-      <w:r>
-        <w:t xml:space="preserve">                   └────────────────────┘</w:t>
+      <w:pPr>
+        <w:jc w:val="center"/>
+      </w:pPr>
+      <w:r>
+        <w:drawing>
+          <wp:inline xmlns:a="http://schemas.openxmlformats.org/drawingml/2006/main" xmlns:pic="http://schemas.openxmlformats.org/drawingml/2006/picture">
+            <wp:extent cx="4981575" cy="5181600"/>
+            <wp:docPr id="1" name="Picture 1"/>
+            <wp:cNvGraphicFramePr>
+              <a:graphicFrameLocks noChangeAspect="1"/>
+            </wp:cNvGraphicFramePr>
+            <a:graphic>
+              <a:graphicData uri="http://schemas.openxmlformats.org/drawingml/2006/picture">
+                <pic:pic>
+                  <pic:nvPicPr>
+                    <pic:cNvPr id="0" name="figure_9.png"/>
+                    <pic:cNvPicPr/>
+                  </pic:nvPicPr>
+                  <pic:blipFill>
+                    <a:blip r:embed="rId43"/>
+                    <a:stretch>
+                      <a:fillRect/>
+                    </a:stretch>
+                  </pic:blipFill>
+                  <pic:spPr>
+                    <a:xfrm>
+                      <a:off x="0" y="0"/>
+                      <a:ext cx="4981575" cy="5181600"/>
+                    </a:xfrm>
+                    <a:prstGeom prst="rect"/>
+                  </pic:spPr>
+                </pic:pic>
+              </a:graphicData>
+            </a:graphic>
+          </wp:inline>
+        </w:drawing>
       </w:r>
     </w:p>
     <w:p>

</xml_diff>